<commit_message>
epsilon A star implemented
</commit_message>
<xml_diff>
--- a/HW1/HW1_hebrew (2).docx
+++ b/HW1/HW1_hebrew (2).docx
@@ -403,30 +403,16 @@
         </w:rPr>
         <w:t xml:space="preserve">ניתן לשלוח שאלות בנוגע לתרגיל </w:t>
       </w:r>
-      <w:r>
-        <w:fldChar w:fldCharType="begin"/>
-      </w:r>
-      <w:r>
-        <w:instrText>HYPERLINK "https://piazza.com/technion.ac.il/winter2024/236501/home"</w:instrText>
-      </w:r>
-      <w:r>
-        <w:fldChar w:fldCharType="separate"/>
-      </w:r>
-      <w:r>
-        <w:rPr>
-          <w:rStyle w:val="Hyperlink"/>
-          <w:b/>
-          <w:rtl/>
-        </w:rPr>
-        <w:t>בפיאצה</w:t>
-      </w:r>
-      <w:r>
-        <w:rPr>
-          <w:rStyle w:val="Hyperlink"/>
-          <w:b/>
-        </w:rPr>
-        <w:fldChar w:fldCharType="end"/>
-      </w:r>
+      <w:hyperlink r:id="rId6" w:history="1">
+        <w:r>
+          <w:rPr>
+            <w:rStyle w:val="Hyperlink"/>
+            <w:b/>
+            <w:rtl/>
+          </w:rPr>
+          <w:t>בפיאצה</w:t>
+        </w:r>
+      </w:hyperlink>
       <w:r>
         <w:rPr>
           <w:b/>
@@ -1688,7 +1674,7 @@
                     <pic:cNvPicPr/>
                   </pic:nvPicPr>
                   <pic:blipFill>
-                    <a:blip r:embed="rId6">
+                    <a:blip r:embed="rId7">
                       <a:extLst>
                         <a:ext uri="{28A0092B-C50C-407E-A947-70E740481C1C}">
                           <a14:useLocalDpi xmlns:a14="http://schemas.microsoft.com/office/drawing/2010/main" val="0"/>
@@ -1840,7 +1826,7 @@
                     <pic:cNvPicPr/>
                   </pic:nvPicPr>
                   <pic:blipFill>
-                    <a:blip r:embed="rId7">
+                    <a:blip r:embed="rId8">
                       <a:extLst>
                         <a:ext uri="{28A0092B-C50C-407E-A947-70E740481C1C}">
                           <a14:useLocalDpi xmlns:a14="http://schemas.microsoft.com/office/drawing/2010/main" val="0"/>
@@ -2826,7 +2812,6 @@
         </w:rPr>
         <w:t>G</w:t>
       </w:r>
-      <w:proofErr w:type="gramStart"/>
       <w:r>
         <w:rPr>
           <w:vertAlign w:val="subscript"/>
@@ -2851,18 +2836,7 @@
           <w:rtl/>
           <w:lang w:val="en-US"/>
         </w:rPr>
-        <w:t>יוגדר</w:t>
-      </w:r>
-      <w:proofErr w:type="gramEnd"/>
-      <w:r>
-        <w:rPr>
-          <w:rFonts w:hint="cs"/>
-          <w:sz w:val="18"/>
-          <w:szCs w:val="18"/>
-          <w:rtl/>
-          <w:lang w:val="en-US"/>
-        </w:rPr>
-        <w:t xml:space="preserve"> לפי מצב הסיום כלומר </w:t>
+        <w:t xml:space="preserve">יוגדר לפי מצב הסיום כלומר </w:t>
       </w:r>
       <m:oMath>
         <m:r>
@@ -3171,7 +3145,6 @@
         </w:rPr>
         <w:t xml:space="preserve">הפונקציה </w:t>
       </w:r>
-      <w:proofErr w:type="spellStart"/>
       <w:r>
         <w:rPr>
           <w:sz w:val="18"/>
@@ -3180,7 +3153,6 @@
         </w:rPr>
         <w:t>Succ</w:t>
       </w:r>
-      <w:proofErr w:type="spellEnd"/>
       <w:r>
         <w:rPr>
           <w:rFonts w:hint="cs"/>
@@ -3291,7 +3263,6 @@
           <w:lang w:val="en-US"/>
         </w:rPr>
       </w:pPr>
-      <w:proofErr w:type="gramStart"/>
       <w:r>
         <w:rPr>
           <w:sz w:val="18"/>
@@ -3306,16 +3277,7 @@
           <w:szCs w:val="18"/>
           <w:lang w:val="en-US"/>
         </w:rPr>
-        <w:t xml:space="preserve"> position</w:t>
-      </w:r>
-      <w:proofErr w:type="gramEnd"/>
-      <w:r>
-        <w:rPr>
-          <w:sz w:val="18"/>
-          <w:szCs w:val="18"/>
-          <w:lang w:val="en-US"/>
-        </w:rPr>
-        <w:t>,dargonball1,dargonball2}</w:t>
+        <w:t xml:space="preserve"> position,dargonball1,dargonball2}</w:t>
       </w:r>
     </w:p>
     <w:p>
@@ -4247,7 +4209,7 @@
                     <pic:cNvPicPr/>
                   </pic:nvPicPr>
                   <pic:blipFill>
-                    <a:blip r:embed="rId7">
+                    <a:blip r:embed="rId8">
                       <a:extLst>
                         <a:ext uri="{28A0092B-C50C-407E-A947-70E740481C1C}">
                           <a14:useLocalDpi xmlns:a14="http://schemas.microsoft.com/office/drawing/2010/main" val="0"/>
@@ -4329,23 +4291,13 @@
         </w:rPr>
         <w:t xml:space="preserve">המסלול הקל ביותר הוא המסלול שמגיע למצב מטרה שהכי קרוב למצב ההתחלתי (במונחים של </w:t>
       </w:r>
-      <w:proofErr w:type="spellStart"/>
-      <w:r>
-        <w:rPr>
-          <w:sz w:val="18"/>
-          <w:szCs w:val="18"/>
-          <w:lang w:val="en-US"/>
-        </w:rPr>
-        <w:t>manhattan</w:t>
-      </w:r>
-      <w:proofErr w:type="spellEnd"/>
-      <w:r>
-        <w:rPr>
-          <w:sz w:val="18"/>
-          <w:szCs w:val="18"/>
-          <w:lang w:val="en-US"/>
-        </w:rPr>
-        <w:t xml:space="preserve"> distance</w:t>
+      <w:r>
+        <w:rPr>
+          <w:sz w:val="18"/>
+          <w:szCs w:val="18"/>
+          <w:lang w:val="en-US"/>
+        </w:rPr>
+        <w:t>manhattan distance</w:t>
       </w:r>
       <w:r>
         <w:rPr>
@@ -5324,7 +5276,6 @@
         </w:rPr>
         <w:t xml:space="preserve">יבש (2 נק׳): נתון לוח בגודל </w:t>
       </w:r>
-      <w:proofErr w:type="spellStart"/>
       <w:r>
         <w:rPr>
           <w:sz w:val="18"/>
@@ -5333,7 +5284,6 @@
         </w:rPr>
         <w:t>NxN</w:t>
       </w:r>
-      <w:proofErr w:type="spellEnd"/>
       <w:r>
         <w:rPr>
           <w:rFonts w:hint="cs"/>
@@ -5507,7 +5457,6 @@
         </w:rPr>
         <w:t xml:space="preserve">יבש (2 נק׳): נתון לוח בגודל </w:t>
       </w:r>
-      <w:proofErr w:type="spellStart"/>
       <w:r>
         <w:rPr>
           <w:sz w:val="18"/>
@@ -5516,7 +5465,6 @@
         </w:rPr>
         <w:t>NxN</w:t>
       </w:r>
-      <w:proofErr w:type="spellEnd"/>
       <w:r>
         <w:rPr>
           <w:rFonts w:hint="cs"/>
@@ -5844,7 +5792,6 @@
         </w:rPr>
         <w:t xml:space="preserve">עם לוח </w:t>
       </w:r>
-      <w:proofErr w:type="spellStart"/>
       <w:r>
         <w:rPr>
           <w:rFonts w:hint="cs"/>
@@ -5871,7 +5818,6 @@
         </w:rPr>
         <w:t>N</w:t>
       </w:r>
-      <w:proofErr w:type="spellEnd"/>
       <w:r>
         <w:rPr>
           <w:rFonts w:hint="cs"/>
@@ -5980,7 +5926,6 @@
         <w:ind w:left="785"/>
         <w:jc w:val="center"/>
         <w:rPr>
-          <w:rFonts w:hint="cs"/>
           <w:sz w:val="18"/>
           <w:szCs w:val="18"/>
           <w:lang w:val="en-US"/>
@@ -6148,7 +6093,6 @@
         </w:rPr>
         <w:t xml:space="preserve">על לוח </w:t>
       </w:r>
-      <w:proofErr w:type="spellStart"/>
       <w:r>
         <w:rPr>
           <w:sz w:val="18"/>
@@ -6157,7 +6101,6 @@
         </w:rPr>
         <w:t>NxN</w:t>
       </w:r>
-      <w:proofErr w:type="spellEnd"/>
       <w:r>
         <w:rPr>
           <w:rFonts w:hint="cs"/>
@@ -6238,7 +6181,6 @@
         </w:rPr>
         <w:t xml:space="preserve">יבש (2 נק׳): נתון לוח בגודל </w:t>
       </w:r>
-      <w:proofErr w:type="spellStart"/>
       <w:r>
         <w:rPr>
           <w:sz w:val="18"/>
@@ -6247,7 +6189,6 @@
         </w:rPr>
         <w:t>NxN</w:t>
       </w:r>
-      <w:proofErr w:type="spellEnd"/>
       <w:r>
         <w:rPr>
           <w:rFonts w:hint="cs"/>
@@ -6499,7 +6440,6 @@
         <w:ind w:left="785"/>
         <w:jc w:val="center"/>
         <w:rPr>
-          <w:rFonts w:hint="cs"/>
           <w:sz w:val="18"/>
           <w:szCs w:val="18"/>
           <w:rtl/>
@@ -6572,7 +6512,6 @@
         </w:rPr>
         <w:t xml:space="preserve">יבש (2 נק׳): נתון לוח בגודל </w:t>
       </w:r>
-      <w:proofErr w:type="spellStart"/>
       <w:r>
         <w:rPr>
           <w:sz w:val="18"/>
@@ -6581,7 +6520,6 @@
         </w:rPr>
         <w:t>NxN</w:t>
       </w:r>
-      <w:proofErr w:type="spellEnd"/>
       <w:r>
         <w:rPr>
           <w:rFonts w:hint="cs"/>
@@ -6824,7 +6762,6 @@
         <w:ind w:left="785"/>
         <w:jc w:val="center"/>
         <w:rPr>
-          <w:rFonts w:hint="cs"/>
           <w:i/>
           <w:sz w:val="18"/>
           <w:szCs w:val="18"/>
@@ -6986,7 +6923,6 @@
         <w:pStyle w:val="ListParagraph"/>
         <w:bidi/>
         <w:rPr>
-          <w:rFonts w:hint="cs"/>
           <w:rtl/>
           <w:lang w:val="en-US"/>
         </w:rPr>
@@ -7323,7 +7259,6 @@
                               </w:rPr>
                               <w:t xml:space="preserve">function </w:t>
                             </w:r>
-                            <w:proofErr w:type="spellStart"/>
                             <w:r>
                               <w:rPr>
                                 <w:b/>
@@ -7343,19 +7278,7 @@
                                 <w:kern w:val="24"/>
                                 <w:lang w:val="en-US"/>
                               </w:rPr>
-                              <w:t>DFS</w:t>
-                            </w:r>
-                            <w:proofErr w:type="spellEnd"/>
-                            <w:r>
-                              <w:rPr>
-                                <w:rFonts w:ascii="Candara" w:hAnsi="Candara" w:cs="Guttman Aharoni"/>
-                                <w:b/>
-                                <w:bCs/>
-                                <w:color w:val="FFFFFF" w:themeColor="background1"/>
-                                <w:kern w:val="24"/>
-                                <w:lang w:val="en-US"/>
-                              </w:rPr>
-                              <w:t xml:space="preserve"> (</w:t>
+                              <w:t>DFS (</w:t>
                             </w:r>
                             <w:r>
                               <w:rPr>
@@ -7586,7 +7509,6 @@
                               </w:rPr>
                               <w:t xml:space="preserve"> </w:t>
                             </w:r>
-                            <w:proofErr w:type="spellStart"/>
                             <w:r>
                               <w:rPr>
                                 <w:rFonts w:ascii="Candara" w:hAnsi="Candara" w:cs="Guttman Aharoni"/>
@@ -7607,19 +7529,7 @@
                                 <w:kern w:val="24"/>
                                 <w:lang w:val="en-US"/>
                               </w:rPr>
-                              <w:t>result</w:t>
-                            </w:r>
-                            <w:proofErr w:type="spellEnd"/>
-                            <w:r>
-                              <w:rPr>
-                                <w:rFonts w:ascii="Candara" w:hAnsi="Candara" w:cs="Guttman Aharoni"/>
-                                <w:i/>
-                                <w:iCs/>
-                                <w:color w:val="FFFFFF" w:themeColor="background1"/>
-                                <w:kern w:val="24"/>
-                                <w:lang w:val="en-US"/>
-                              </w:rPr>
-                              <w:t xml:space="preserve"> </w:t>
+                              <w:t xml:space="preserve">result </w:t>
                             </w:r>
                             <m:oMath>
                               <m:r>
@@ -7731,31 +7641,7 @@
                                 <w:lang w:val="en-US"/>
                               </w:rPr>
                               <w:tab/>
-                              <w:t xml:space="preserve">if </w:t>
-                            </w:r>
-                            <w:proofErr w:type="spellStart"/>
-                            <w:r>
-                              <w:rPr>
-                                <w:rFonts w:ascii="Candara" w:hAnsi="Candara" w:cs="Guttman Aharoni"/>
-                                <w:i/>
-                                <w:iCs/>
-                                <w:color w:val="FFFFFF" w:themeColor="background1"/>
-                                <w:kern w:val="24"/>
-                                <w:lang w:val="en-US"/>
-                              </w:rPr>
-                              <w:t>new_result</w:t>
-                            </w:r>
-                            <w:proofErr w:type="spellEnd"/>
-                            <w:r>
-                              <w:rPr>
-                                <w:rFonts w:ascii="Candara" w:hAnsi="Candara" w:cs="Guttman Aharoni"/>
-                                <w:i/>
-                                <w:iCs/>
-                                <w:color w:val="FFFFFF" w:themeColor="background1"/>
-                                <w:kern w:val="24"/>
-                                <w:lang w:val="en-US"/>
-                              </w:rPr>
-                              <w:t xml:space="preserve"> = failure:</w:t>
+                              <w:t>if new_result = failure:</w:t>
                             </w:r>
                           </w:p>
                           <w:p>
@@ -7873,7 +7759,6 @@
                               </w:rPr>
                               <w:t xml:space="preserve"> </w:t>
                             </w:r>
-                            <w:proofErr w:type="spellStart"/>
                             <w:r>
                               <w:rPr>
                                 <w:rFonts w:ascii="Candara" w:hAnsi="Candara" w:cs="Guttman Aharoni"/>
@@ -7883,7 +7768,6 @@
                               </w:rPr>
                               <w:t>L</w:t>
                             </w:r>
-                            <w:proofErr w:type="spellEnd"/>
                             <w:r>
                               <w:rPr>
                                 <w:rFonts w:ascii="Candara" w:hAnsi="Candara" w:cs="Guttman Aharoni"/>
@@ -7953,7 +7837,6 @@
                               </w:rPr>
                               <w:t xml:space="preserve"> </w:t>
                             </w:r>
-                            <w:proofErr w:type="spellStart"/>
                             <w:r>
                               <w:rPr>
                                 <w:rFonts w:ascii="Candara" w:hAnsi="Candara" w:cs="Guttman Aharoni"/>
@@ -7963,7 +7846,6 @@
                               </w:rPr>
                               <w:t>new_</w:t>
                             </w:r>
-                            <w:proofErr w:type="gramStart"/>
                             <w:r>
                               <w:rPr>
                                 <w:rFonts w:ascii="Candara" w:hAnsi="Candara" w:cs="Guttman Aharoni"/>
@@ -7973,8 +7855,6 @@
                               </w:rPr>
                               <w:t>result</w:t>
                             </w:r>
-                            <w:proofErr w:type="spellEnd"/>
-                            <w:proofErr w:type="gramEnd"/>
                           </w:p>
                           <w:p>
                             <w:pPr>
@@ -8022,19 +7902,8 @@
                                 <w:kern w:val="24"/>
                                 <w:lang w:val="en-US"/>
                               </w:rPr>
-                              <w:t xml:space="preserve"> </w:t>
+                              <w:t xml:space="preserve"> result</w:t>
                             </w:r>
-                            <w:proofErr w:type="gramStart"/>
-                            <w:r>
-                              <w:rPr>
-                                <w:rFonts w:ascii="Candara" w:hAnsi="Candara" w:cs="Guttman Aharoni"/>
-                                <w:color w:val="FFFFFF" w:themeColor="background1"/>
-                                <w:kern w:val="24"/>
-                                <w:lang w:val="en-US"/>
-                              </w:rPr>
-                              <w:t>result</w:t>
-                            </w:r>
-                            <w:proofErr w:type="gramEnd"/>
                           </w:p>
                         </w:txbxContent>
                       </wps:txbx>
@@ -8885,7 +8754,6 @@
         </w:rPr>
         <w:t xml:space="preserve"> נק׳) ספקו דוגמה בה </w:t>
       </w:r>
-      <w:proofErr w:type="spellStart"/>
       <w:r>
         <w:rPr>
           <w:sz w:val="18"/>
@@ -8894,7 +8762,6 @@
         </w:rPr>
         <w:t>ReverseDFS</w:t>
       </w:r>
-      <w:proofErr w:type="spellEnd"/>
       <w:r>
         <w:rPr>
           <w:rFonts w:hint="cs"/>
@@ -8951,7 +8818,6 @@
         </w:rPr>
         <w:t xml:space="preserve"> עדיף על </w:t>
       </w:r>
-      <w:proofErr w:type="spellStart"/>
       <w:r>
         <w:rPr>
           <w:sz w:val="18"/>
@@ -8960,7 +8826,6 @@
         </w:rPr>
         <w:t>ReverseDFS</w:t>
       </w:r>
-      <w:proofErr w:type="spellEnd"/>
       <w:r>
         <w:rPr>
           <w:rFonts w:hint="cs"/>
@@ -9329,7 +9194,6 @@
         </w:rPr>
         <w:t xml:space="preserve"> האם בבעיית החיפוש שלנו, עבור לוח </w:t>
       </w:r>
-      <w:proofErr w:type="spellStart"/>
       <w:r>
         <w:rPr>
           <w:sz w:val="18"/>
@@ -9338,7 +9202,6 @@
         </w:rPr>
         <w:t>NxN</w:t>
       </w:r>
-      <w:proofErr w:type="spellEnd"/>
       <w:r>
         <w:rPr>
           <w:rFonts w:hint="cs"/>
@@ -11817,7 +11680,6 @@
         <w:ind w:left="785"/>
         <w:jc w:val="center"/>
         <w:rPr>
-          <w:rFonts w:hint="cs"/>
           <w:sz w:val="18"/>
           <w:szCs w:val="18"/>
           <w:rtl/>
@@ -13020,7 +12882,6 @@
         <w:bidi/>
         <w:jc w:val="center"/>
         <w:rPr>
-          <w:rFonts w:hint="cs"/>
           <w:i/>
           <w:sz w:val="18"/>
           <w:szCs w:val="18"/>
@@ -13518,16 +13379,7 @@
               <w:szCs w:val="18"/>
               <w:lang w:val="en-US"/>
             </w:rPr>
-            <m:t>)</m:t>
-          </m:r>
-          <m:r>
-            <w:rPr>
-              <w:rFonts w:ascii="Cambria Math" w:hAnsi="Cambria Math"/>
-              <w:sz w:val="18"/>
-              <w:szCs w:val="18"/>
-              <w:lang w:val="en-US"/>
-            </w:rPr>
-            <m:t>=</m:t>
+            <m:t>)=</m:t>
           </m:r>
           <m:sSub>
             <m:sSubPr>
@@ -15838,7 +15690,6 @@
         <w:ind w:left="785"/>
         <w:jc w:val="center"/>
         <w:rPr>
-          <w:rFonts w:hint="cs"/>
           <w:sz w:val="18"/>
           <w:szCs w:val="18"/>
           <w:rtl/>
@@ -17540,7 +17391,403 @@
     <w:p>
       <w:pPr>
         <w:bidi/>
-        <w:rPr>
+        <w:jc w:val="center"/>
+        <w:rPr>
+          <w:i/>
+          <w:rtl/>
+          <w:lang w:val="en-US"/>
+        </w:rPr>
+      </w:pPr>
+      <w:r>
+        <w:rPr>
+          <w:rFonts w:hint="cs"/>
+          <w:i/>
+          <w:rtl/>
+          <w:lang w:val="en-US"/>
+        </w:rPr>
+        <w:t xml:space="preserve">לא , נסתכל על דוגמה נגדית של יוריסטיקה שמחזירה אפס לכל צומת. </w:t>
+      </w:r>
+      <w:r>
+        <w:rPr>
+          <w:rFonts w:hint="cs"/>
+          <w:i/>
+          <w:rtl/>
+          <w:lang w:val="en-US"/>
+        </w:rPr>
+        <w:t>היוריסטיקה קבילה מפני שהמצב שקול ל</w:t>
+      </w:r>
+      <w:r>
+        <w:rPr>
+          <w:rFonts w:hint="cs"/>
+          <w:i/>
+          <w:lang w:val="en-US"/>
+        </w:rPr>
+        <w:t>UCS</w:t>
+      </w:r>
+      <w:r>
+        <w:rPr>
+          <w:rFonts w:hint="cs"/>
+          <w:i/>
+          <w:rtl/>
+          <w:lang w:val="en-US"/>
+        </w:rPr>
+        <w:t xml:space="preserve"> שלמדנו כי הוא קביל. מצד שני מתקיים</w:t>
+      </w:r>
+      <w:r>
+        <w:rPr>
+          <w:rFonts w:hint="cs"/>
+          <w:i/>
+          <w:rtl/>
+          <w:lang w:val="en-US"/>
+        </w:rPr>
+        <w:t xml:space="preserve"> לכל צומת </w:t>
+      </w:r>
+      <w:r>
+        <w:rPr>
+          <w:rFonts w:hint="cs"/>
+          <w:i/>
+          <w:rtl/>
+          <w:lang w:val="en-US"/>
+        </w:rPr>
+        <w:t xml:space="preserve"> </w:t>
+      </w:r>
+    </w:p>
+    <w:p>
+      <w:pPr>
+        <w:bidi/>
+        <w:jc w:val="center"/>
+        <w:rPr>
+          <w:i/>
+          <w:lang w:val="en-US"/>
+        </w:rPr>
+      </w:pPr>
+      <m:oMathPara>
+        <m:oMath>
+          <m:sSub>
+            <m:sSubPr>
+              <m:ctrlPr>
+                <w:rPr>
+                  <w:rFonts w:ascii="Cambria Math" w:hAnsi="Cambria Math"/>
+                  <w:i/>
+                  <w:lang w:val="en-US"/>
+                </w:rPr>
+              </m:ctrlPr>
+            </m:sSubPr>
+            <m:e>
+              <m:r>
+                <w:rPr>
+                  <w:rFonts w:ascii="Cambria Math" w:hAnsi="Cambria Math"/>
+                  <w:lang w:val="en-US"/>
+                </w:rPr>
+                <m:t>f</m:t>
+              </m:r>
+            </m:e>
+            <m:sub>
+              <m:r>
+                <w:rPr>
+                  <w:rFonts w:ascii="Cambria Math" w:hAnsi="Cambria Math"/>
+                  <w:lang w:val="en-US"/>
+                </w:rPr>
+                <m:t>1</m:t>
+              </m:r>
+            </m:sub>
+          </m:sSub>
+          <m:d>
+            <m:dPr>
+              <m:ctrlPr>
+                <w:rPr>
+                  <w:rFonts w:ascii="Cambria Math" w:hAnsi="Cambria Math"/>
+                  <w:i/>
+                  <w:lang w:val="en-US"/>
+                </w:rPr>
+              </m:ctrlPr>
+            </m:dPr>
+            <m:e>
+              <m:r>
+                <w:rPr>
+                  <w:rFonts w:ascii="Cambria Math" w:hAnsi="Cambria Math"/>
+                  <w:lang w:val="en-US"/>
+                </w:rPr>
+                <m:t>s</m:t>
+              </m:r>
+            </m:e>
+          </m:d>
+          <m:r>
+            <w:rPr>
+              <w:rFonts w:ascii="Cambria Math" w:hAnsi="Cambria Math"/>
+              <w:lang w:val="en-US"/>
+            </w:rPr>
+            <m:t>=g</m:t>
+          </m:r>
+          <m:d>
+            <m:dPr>
+              <m:ctrlPr>
+                <w:rPr>
+                  <w:rFonts w:ascii="Cambria Math" w:hAnsi="Cambria Math"/>
+                  <w:i/>
+                  <w:lang w:val="en-US"/>
+                </w:rPr>
+              </m:ctrlPr>
+            </m:dPr>
+            <m:e>
+              <m:r>
+                <w:rPr>
+                  <w:rFonts w:ascii="Cambria Math" w:hAnsi="Cambria Math"/>
+                  <w:lang w:val="en-US"/>
+                </w:rPr>
+                <m:t>s</m:t>
+              </m:r>
+            </m:e>
+          </m:d>
+          <m:r>
+            <w:rPr>
+              <w:rFonts w:ascii="Cambria Math" w:hAnsi="Cambria Math"/>
+              <w:lang w:val="en-US"/>
+            </w:rPr>
+            <m:t>+</m:t>
+          </m:r>
+          <m:sSub>
+            <m:sSubPr>
+              <m:ctrlPr>
+                <w:rPr>
+                  <w:rFonts w:ascii="Cambria Math" w:hAnsi="Cambria Math"/>
+                  <w:i/>
+                  <w:lang w:val="en-US"/>
+                </w:rPr>
+              </m:ctrlPr>
+            </m:sSubPr>
+            <m:e>
+              <m:r>
+                <w:rPr>
+                  <w:rFonts w:ascii="Cambria Math" w:hAnsi="Cambria Math"/>
+                  <w:lang w:val="en-US"/>
+                </w:rPr>
+                <m:t>w</m:t>
+              </m:r>
+            </m:e>
+            <m:sub>
+              <m:r>
+                <w:rPr>
+                  <w:rFonts w:ascii="Cambria Math" w:hAnsi="Cambria Math"/>
+                  <w:lang w:val="en-US"/>
+                </w:rPr>
+                <m:t>1</m:t>
+              </m:r>
+            </m:sub>
+          </m:sSub>
+          <m:r>
+            <w:rPr>
+              <w:rFonts w:ascii="Cambria Math" w:hAnsi="Cambria Math"/>
+              <w:lang w:val="en-US"/>
+            </w:rPr>
+            <m:t>⋅h</m:t>
+          </m:r>
+          <m:sSub>
+            <m:sSubPr>
+              <m:ctrlPr>
+                <w:rPr>
+                  <w:rFonts w:ascii="Cambria Math" w:hAnsi="Cambria Math"/>
+                  <w:i/>
+                  <w:lang w:val="en-US"/>
+                </w:rPr>
+              </m:ctrlPr>
+            </m:sSubPr>
+            <m:e>
+              <m:d>
+                <m:dPr>
+                  <m:ctrlPr>
+                    <w:rPr>
+                      <w:rFonts w:ascii="Cambria Math" w:hAnsi="Cambria Math"/>
+                      <w:i/>
+                      <w:lang w:val="en-US"/>
+                    </w:rPr>
+                  </m:ctrlPr>
+                </m:dPr>
+                <m:e>
+                  <m:r>
+                    <w:rPr>
+                      <w:rFonts w:ascii="Cambria Math" w:hAnsi="Cambria Math"/>
+                      <w:lang w:val="en-US"/>
+                    </w:rPr>
+                    <m:t>s</m:t>
+                  </m:r>
+                </m:e>
+              </m:d>
+            </m:e>
+            <m:sub>
+              <m:r>
+                <w:rPr>
+                  <w:rFonts w:ascii="Cambria Math" w:hAnsi="Cambria Math"/>
+                  <w:lang w:val="en-US"/>
+                </w:rPr>
+                <m:t>=0</m:t>
+              </m:r>
+            </m:sub>
+          </m:sSub>
+          <m:r>
+            <w:rPr>
+              <w:rFonts w:ascii="Cambria Math" w:hAnsi="Cambria Math"/>
+              <w:lang w:val="en-US"/>
+            </w:rPr>
+            <m:t>=g</m:t>
+          </m:r>
+          <m:d>
+            <m:dPr>
+              <m:ctrlPr>
+                <w:rPr>
+                  <w:rFonts w:ascii="Cambria Math" w:hAnsi="Cambria Math"/>
+                  <w:i/>
+                  <w:lang w:val="en-US"/>
+                </w:rPr>
+              </m:ctrlPr>
+            </m:dPr>
+            <m:e>
+              <m:r>
+                <w:rPr>
+                  <w:rFonts w:ascii="Cambria Math" w:hAnsi="Cambria Math"/>
+                  <w:lang w:val="en-US"/>
+                </w:rPr>
+                <m:t>s</m:t>
+              </m:r>
+            </m:e>
+          </m:d>
+          <m:r>
+            <w:rPr>
+              <w:rFonts w:ascii="Cambria Math" w:hAnsi="Cambria Math"/>
+              <w:lang w:val="en-US"/>
+            </w:rPr>
+            <m:t>+</m:t>
+          </m:r>
+          <m:sSub>
+            <m:sSubPr>
+              <m:ctrlPr>
+                <w:rPr>
+                  <w:rFonts w:ascii="Cambria Math" w:hAnsi="Cambria Math"/>
+                  <w:i/>
+                  <w:lang w:val="en-US"/>
+                </w:rPr>
+              </m:ctrlPr>
+            </m:sSubPr>
+            <m:e>
+              <m:r>
+                <w:rPr>
+                  <w:rFonts w:ascii="Cambria Math" w:hAnsi="Cambria Math"/>
+                  <w:lang w:val="en-US"/>
+                </w:rPr>
+                <m:t>w</m:t>
+              </m:r>
+            </m:e>
+            <m:sub>
+              <m:r>
+                <w:rPr>
+                  <w:rFonts w:ascii="Cambria Math" w:hAnsi="Cambria Math"/>
+                  <w:lang w:val="en-US"/>
+                </w:rPr>
+                <m:t>2</m:t>
+              </m:r>
+            </m:sub>
+          </m:sSub>
+          <m:r>
+            <w:rPr>
+              <w:rFonts w:ascii="Cambria Math" w:hAnsi="Cambria Math"/>
+              <w:lang w:val="en-US"/>
+            </w:rPr>
+            <m:t>⋅h</m:t>
+          </m:r>
+          <m:sSub>
+            <m:sSubPr>
+              <m:ctrlPr>
+                <w:rPr>
+                  <w:rFonts w:ascii="Cambria Math" w:hAnsi="Cambria Math"/>
+                  <w:i/>
+                  <w:lang w:val="en-US"/>
+                </w:rPr>
+              </m:ctrlPr>
+            </m:sSubPr>
+            <m:e>
+              <m:d>
+                <m:dPr>
+                  <m:ctrlPr>
+                    <w:rPr>
+                      <w:rFonts w:ascii="Cambria Math" w:hAnsi="Cambria Math"/>
+                      <w:i/>
+                      <w:lang w:val="en-US"/>
+                    </w:rPr>
+                  </m:ctrlPr>
+                </m:dPr>
+                <m:e>
+                  <m:r>
+                    <w:rPr>
+                      <w:rFonts w:ascii="Cambria Math" w:hAnsi="Cambria Math"/>
+                      <w:lang w:val="en-US"/>
+                    </w:rPr>
+                    <m:t>s</m:t>
+                  </m:r>
+                </m:e>
+              </m:d>
+            </m:e>
+            <m:sub>
+              <m:r>
+                <w:rPr>
+                  <w:rFonts w:ascii="Cambria Math" w:hAnsi="Cambria Math"/>
+                  <w:lang w:val="en-US"/>
+                </w:rPr>
+                <m:t>=0</m:t>
+              </m:r>
+            </m:sub>
+          </m:sSub>
+          <m:r>
+            <w:rPr>
+              <w:rFonts w:ascii="Cambria Math" w:hAnsi="Cambria Math"/>
+              <w:lang w:val="en-US"/>
+            </w:rPr>
+            <m:t>=</m:t>
+          </m:r>
+          <m:sSub>
+            <m:sSubPr>
+              <m:ctrlPr>
+                <w:rPr>
+                  <w:rFonts w:ascii="Cambria Math" w:hAnsi="Cambria Math"/>
+                  <w:i/>
+                  <w:lang w:val="en-US"/>
+                </w:rPr>
+              </m:ctrlPr>
+            </m:sSubPr>
+            <m:e>
+              <m:r>
+                <w:rPr>
+                  <w:rFonts w:ascii="Cambria Math" w:hAnsi="Cambria Math"/>
+                  <w:lang w:val="en-US"/>
+                </w:rPr>
+                <m:t>f</m:t>
+              </m:r>
+            </m:e>
+            <m:sub>
+              <m:r>
+                <w:rPr>
+                  <w:rFonts w:ascii="Cambria Math" w:hAnsi="Cambria Math"/>
+                  <w:lang w:val="en-US"/>
+                </w:rPr>
+                <m:t>2</m:t>
+              </m:r>
+            </m:sub>
+          </m:sSub>
+          <m:r>
+            <w:rPr>
+              <w:rFonts w:ascii="Cambria Math" w:hAnsi="Cambria Math"/>
+              <w:lang w:val="en-US"/>
+            </w:rPr>
+            <m:t>(s)</m:t>
+          </m:r>
+        </m:oMath>
+      </m:oMathPara>
+    </w:p>
+    <w:p>
+      <w:pPr>
+        <w:bidi/>
+        <w:jc w:val="center"/>
+        <w:rPr>
+          <w:rFonts w:hint="cs"/>
           <w:i/>
           <w:rtl/>
           <w:lang w:val="en-US"/>
@@ -17567,6 +17814,7 @@
           <w:rtl/>
           <w:lang w:val="en-US"/>
         </w:rPr>
+        <w:lastRenderedPageBreak/>
         <w:t xml:space="preserve">יוריסטיקה כללית (לא בהכרח קבילה) </w:t>
       </w:r>
       <m:oMath>
@@ -17596,13 +17844,35 @@
         <w:pStyle w:val="ListParagraph"/>
         <w:bidi/>
         <w:ind w:left="1440"/>
-        <w:rPr>
-          <w:sz w:val="18"/>
-          <w:szCs w:val="18"/>
-          <w:rtl/>
-          <w:lang w:val="en-US"/>
-        </w:rPr>
-      </w:pPr>
+        <w:jc w:val="center"/>
+        <w:rPr>
+          <w:rFonts w:hint="cs"/>
+          <w:sz w:val="18"/>
+          <w:szCs w:val="18"/>
+          <w:rtl/>
+          <w:lang w:val="en-US"/>
+        </w:rPr>
+      </w:pPr>
+      <w:r>
+        <w:rPr>
+          <w:rFonts w:hint="cs"/>
+          <w:sz w:val="18"/>
+          <w:szCs w:val="18"/>
+          <w:rtl/>
+          <w:lang w:val="en-US"/>
+        </w:rPr>
+        <w:t xml:space="preserve">באופן דומה לסעיף א' </w:t>
+      </w:r>
+      <w:r>
+        <w:rPr>
+          <w:rFonts w:hint="cs"/>
+          <w:sz w:val="18"/>
+          <w:szCs w:val="18"/>
+          <w:rtl/>
+          <w:lang w:val="en-US"/>
+        </w:rPr>
+        <w:t>, היוריסטיקה שם היא יוריסטיקה כללית (ובפרט גם קבילה) ולכן מייצגת דומה נגדית גם לסעיף זה.</w:t>
+      </w:r>
     </w:p>
     <w:p>
       <w:pPr>
@@ -17629,7 +17899,6 @@
           <w:color w:val="4472C4"/>
           <w:rtl/>
         </w:rPr>
-        <w:lastRenderedPageBreak/>
         <w:t xml:space="preserve">שאלה </w:t>
       </w:r>
       <w:r>
@@ -18763,6 +19032,7 @@
           <w:color w:val="4472C4"/>
           <w:rtl/>
         </w:rPr>
+        <w:lastRenderedPageBreak/>
         <w:t xml:space="preserve">שאלה </w:t>
       </w:r>
       <w:r>
@@ -21347,6 +21617,7 @@
           <w:color w:val="4472C4"/>
           <w:rtl/>
         </w:rPr>
+        <w:lastRenderedPageBreak/>
         <w:t>הוראות הגשה:</w:t>
       </w:r>
     </w:p>

</xml_diff>